<commit_message>
Updated doc because I got part 7 working
</commit_message>
<xml_diff>
--- a/OReillyBrendenGitTutorial-05-27-2015.docx
+++ b/OReillyBrendenGitTutorial-05-27-2015.docx
@@ -874,233 +874,23 @@
         <w:pStyle w:val="NoSpacing"/>
       </w:pPr>
       <w:r>
-        <w:t xml:space="preserve">I submitted the following commands to </w:t>
-      </w:r>
-      <w:proofErr w:type="spellStart"/>
-      <w:r>
-        <w:t>retrieve</w:t>
-      </w:r>
-      <w:proofErr w:type="gramStart"/>
-      <w:r>
-        <w:t>,update</w:t>
-      </w:r>
-      <w:proofErr w:type="spellEnd"/>
-      <w:proofErr w:type="gramEnd"/>
-      <w:r>
-        <w:t xml:space="preserve"> and push the README.md file:</w:t>
-      </w:r>
-    </w:p>
-    <w:p>
-      <w:pPr>
-        <w:pStyle w:val="NoSpacing"/>
-      </w:pPr>
-    </w:p>
-    <w:p>
-      <w:pPr>
-        <w:pStyle w:val="NoSpacing"/>
-      </w:pPr>
-      <w:proofErr w:type="spellStart"/>
-      <w:proofErr w:type="gramStart"/>
-      <w:r>
-        <w:t>git</w:t>
-      </w:r>
-      <w:proofErr w:type="spellEnd"/>
-      <w:proofErr w:type="gramEnd"/>
-      <w:r>
-        <w:t xml:space="preserve"> clone https://github.com/paceuniversity/courses</w:t>
-      </w:r>
-    </w:p>
-    <w:p>
-      <w:pPr>
-        <w:pStyle w:val="NoSpacing"/>
-      </w:pPr>
-      <w:r>
-        <w:t>I think manually updated the README file with the required information</w:t>
-      </w:r>
-    </w:p>
-    <w:p>
-      <w:pPr>
-        <w:pStyle w:val="NoSpacing"/>
-      </w:pPr>
-      <w:proofErr w:type="spellStart"/>
-      <w:proofErr w:type="gramStart"/>
-      <w:r>
-        <w:t>git</w:t>
-      </w:r>
-      <w:proofErr w:type="spellEnd"/>
-      <w:proofErr w:type="gramEnd"/>
-      <w:r>
-        <w:t xml:space="preserve"> add README.md</w:t>
-      </w:r>
-    </w:p>
-    <w:p>
-      <w:pPr>
-        <w:pStyle w:val="NoSpacing"/>
-      </w:pPr>
-      <w:proofErr w:type="spellStart"/>
-      <w:proofErr w:type="gramStart"/>
-      <w:r>
-        <w:t>git</w:t>
-      </w:r>
-      <w:proofErr w:type="spellEnd"/>
-      <w:proofErr w:type="gramEnd"/>
-      <w:r>
-        <w:t xml:space="preserve"> status</w:t>
-      </w:r>
-    </w:p>
-    <w:p>
-      <w:pPr>
-        <w:pStyle w:val="NoSpacing"/>
-      </w:pPr>
-      <w:proofErr w:type="spellStart"/>
-      <w:proofErr w:type="gramStart"/>
-      <w:r>
-        <w:t>git</w:t>
-      </w:r>
-      <w:proofErr w:type="spellEnd"/>
-      <w:proofErr w:type="gramEnd"/>
-      <w:r>
-        <w:t xml:space="preserve"> commit -m "first commit"</w:t>
-      </w:r>
-    </w:p>
-    <w:p>
-      <w:pPr>
-        <w:pStyle w:val="NoSpacing"/>
-      </w:pPr>
-      <w:proofErr w:type="spellStart"/>
-      <w:proofErr w:type="gramStart"/>
-      <w:r>
-        <w:t>git</w:t>
-      </w:r>
-      <w:proofErr w:type="spellEnd"/>
-      <w:proofErr w:type="gramEnd"/>
-      <w:r>
-        <w:t xml:space="preserve"> push origin master</w:t>
-      </w:r>
-    </w:p>
-    <w:p>
-      <w:pPr>
-        <w:pStyle w:val="NoSpacing"/>
-      </w:pPr>
-    </w:p>
-    <w:p>
-      <w:pPr>
-        <w:pStyle w:val="NoSpacing"/>
-      </w:pPr>
-      <w:r>
-        <w:t>However the push command was unsuccessful.  There seemed to be a permission issue:</w:t>
-      </w:r>
-    </w:p>
-    <w:p>
-      <w:pPr>
-        <w:pStyle w:val="NoSpacing"/>
-      </w:pPr>
-      <w:proofErr w:type="spellStart"/>
-      <w:proofErr w:type="gramStart"/>
-      <w:r>
-        <w:t>git</w:t>
-      </w:r>
-      <w:proofErr w:type="spellEnd"/>
-      <w:proofErr w:type="gramEnd"/>
-      <w:r>
-        <w:t xml:space="preserve"> clone https://github.com/paceuniversity/courses</w:t>
-      </w:r>
-    </w:p>
-    <w:p>
-      <w:pPr>
-        <w:pStyle w:val="NoSpacing"/>
-      </w:pPr>
-      <w:proofErr w:type="spellStart"/>
-      <w:proofErr w:type="gramStart"/>
-      <w:r>
-        <w:t>git</w:t>
-      </w:r>
-      <w:proofErr w:type="spellEnd"/>
-      <w:proofErr w:type="gramEnd"/>
-      <w:r>
-        <w:t xml:space="preserve"> fetch https://github.com/paceuniversity/courses</w:t>
-      </w:r>
-    </w:p>
-    <w:p>
-      <w:pPr>
-        <w:pStyle w:val="NoSpacing"/>
-      </w:pPr>
-      <w:r>
-        <w:t>I think manually updated the README file with the required information</w:t>
-      </w:r>
-    </w:p>
-    <w:p>
-      <w:pPr>
-        <w:pStyle w:val="NoSpacing"/>
-      </w:pPr>
-      <w:proofErr w:type="spellStart"/>
-      <w:proofErr w:type="gramStart"/>
-      <w:r>
-        <w:t>git</w:t>
-      </w:r>
-      <w:proofErr w:type="spellEnd"/>
-      <w:proofErr w:type="gramEnd"/>
-      <w:r>
-        <w:t xml:space="preserve"> add README.md</w:t>
-      </w:r>
-    </w:p>
-    <w:p>
-      <w:pPr>
-        <w:pStyle w:val="NoSpacing"/>
-      </w:pPr>
-      <w:proofErr w:type="spellStart"/>
-      <w:proofErr w:type="gramStart"/>
-      <w:r>
-        <w:t>git</w:t>
-      </w:r>
-      <w:proofErr w:type="spellEnd"/>
-      <w:proofErr w:type="gramEnd"/>
-      <w:r>
-        <w:t xml:space="preserve"> status</w:t>
-      </w:r>
-    </w:p>
-    <w:p>
-      <w:pPr>
-        <w:pStyle w:val="NoSpacing"/>
-      </w:pPr>
-      <w:proofErr w:type="spellStart"/>
-      <w:proofErr w:type="gramStart"/>
-      <w:r>
-        <w:lastRenderedPageBreak/>
-        <w:t>git</w:t>
-      </w:r>
-      <w:proofErr w:type="spellEnd"/>
-      <w:proofErr w:type="gramEnd"/>
-      <w:r>
-        <w:t xml:space="preserve"> commit -m "first commit"</w:t>
-      </w:r>
-    </w:p>
-    <w:p>
-      <w:pPr>
-        <w:pStyle w:val="NoSpacing"/>
-      </w:pPr>
-      <w:proofErr w:type="spellStart"/>
-      <w:proofErr w:type="gramStart"/>
-      <w:r>
-        <w:t>git</w:t>
-      </w:r>
-      <w:proofErr w:type="spellEnd"/>
-      <w:proofErr w:type="gramEnd"/>
-      <w:r>
-        <w:t xml:space="preserve"> push origin master</w:t>
-      </w:r>
-    </w:p>
-    <w:p>
-      <w:pPr>
-        <w:pStyle w:val="NoSpacing"/>
-      </w:pPr>
-    </w:p>
-    <w:p>
-      <w:pPr>
-        <w:pStyle w:val="NoSpacing"/>
-      </w:pPr>
+        <w:t>I forked the courses repo, cloned it on my PC, updated the README with my information, added/</w:t>
+      </w:r>
+      <w:proofErr w:type="spellStart"/>
+      <w:r>
+        <w:t>commited</w:t>
+      </w:r>
+      <w:proofErr w:type="spellEnd"/>
+      <w:r>
+        <w:t xml:space="preserve"> the changes and then created a pull request.</w:t>
+      </w:r>
       <w:bookmarkStart w:id="0" w:name="_GoBack"/>
       <w:bookmarkEnd w:id="0"/>
+    </w:p>
+    <w:p>
+      <w:pPr>
+        <w:pStyle w:val="NoSpacing"/>
+      </w:pPr>
     </w:p>
     <w:sectPr>
       <w:headerReference w:type="default" r:id="rId7"/>

</xml_diff>